<commit_message>
Print model performance on both training and test sets
</commit_message>
<xml_diff>
--- a/Experiments.docx
+++ b/Experiments.docx
@@ -41,18 +41,15 @@
       </w:r>
       <w:proofErr w:type="spellEnd"/>
       <w:r>
-        <w:t xml:space="preserve"> = </w:t>
-      </w:r>
-      <w:r>
-        <w:t>2</w:t>
+        <w:t xml:space="preserve"> = 2</w:t>
       </w:r>
     </w:p>
     <w:p>
       <w:r>
         <w:drawing>
-          <wp:inline distT="0" distB="0" distL="0" distR="0" wp14:anchorId="319F2667" wp14:editId="758A26C5">
-            <wp:extent cx="1209844" cy="657317"/>
-            <wp:effectExtent l="0" t="0" r="9525" b="9525"/>
+          <wp:inline distT="0" distB="0" distL="0" distR="0" wp14:anchorId="1238DF54" wp14:editId="79920E78">
+            <wp:extent cx="2362530" cy="1762371"/>
+            <wp:effectExtent l="0" t="0" r="0" b="9525"/>
             <wp:docPr id="1" name="Picture 1"/>
             <wp:cNvGraphicFramePr>
               <a:graphicFrameLocks xmlns:a="http://schemas.openxmlformats.org/drawingml/2006/main" noChangeAspect="1"/>
@@ -73,7 +70,7 @@
                   <pic:spPr>
                     <a:xfrm>
                       <a:off x="0" y="0"/>
-                      <a:ext cx="1209844" cy="657317"/>
+                      <a:ext cx="2362530" cy="1762371"/>
                     </a:xfrm>
                     <a:prstGeom prst="rect">
                       <a:avLst/>
@@ -117,19 +114,16 @@
       </w:r>
       <w:proofErr w:type="spellEnd"/>
       <w:r>
-        <w:t xml:space="preserve"> = </w:t>
-      </w:r>
-      <w:r>
-        <w:t>2</w:t>
+        <w:t xml:space="preserve"> = 2</w:t>
       </w:r>
     </w:p>
     <w:p>
       <w:r>
         <w:drawing>
-          <wp:inline distT="0" distB="0" distL="0" distR="0" wp14:anchorId="58AAFBCE" wp14:editId="707558EC">
-            <wp:extent cx="1133633" cy="638264"/>
-            <wp:effectExtent l="0" t="0" r="9525" b="9525"/>
-            <wp:docPr id="2" name="Picture 2"/>
+          <wp:inline distT="0" distB="0" distL="0" distR="0" wp14:anchorId="67AB7ADA" wp14:editId="3FC6AF73">
+            <wp:extent cx="2286319" cy="1781424"/>
+            <wp:effectExtent l="0" t="0" r="0" b="9525"/>
+            <wp:docPr id="4" name="Picture 4"/>
             <wp:cNvGraphicFramePr>
               <a:graphicFrameLocks xmlns:a="http://schemas.openxmlformats.org/drawingml/2006/main" noChangeAspect="1"/>
             </wp:cNvGraphicFramePr>
@@ -149,7 +143,7 @@
                   <pic:spPr>
                     <a:xfrm>
                       <a:off x="0" y="0"/>
-                      <a:ext cx="1133633" cy="638264"/>
+                      <a:ext cx="2286319" cy="1781424"/>
                     </a:xfrm>
                     <a:prstGeom prst="rect">
                       <a:avLst/>
@@ -169,47 +163,40 @@
     </w:p>
     <w:p>
       <w:r>
-        <w:t>F</w:t>
+        <w:t xml:space="preserve">Features: </w:t>
+      </w:r>
+      <w:r>
+        <w:t>'</w:t>
       </w:r>
       <w:proofErr w:type="spellStart"/>
       <w:r>
-        <w:t xml:space="preserve">eatures: </w:t>
+        <w:t>BloodPressure</w:t>
       </w:r>
       <w:proofErr w:type="spellEnd"/>
       <w:r>
-        <w:t>'</w:t>
+        <w:t>', 'Age', 'Insulin', 'Glucose', 'BMI'</w:t>
+      </w:r>
+    </w:p>
+    <w:p>
+      <w:r>
+        <w:t xml:space="preserve">Tree </w:t>
       </w:r>
       <w:proofErr w:type="spellStart"/>
       <w:r>
-        <w:t>BloodPressure</w:t>
+        <w:t>Max_depth</w:t>
       </w:r>
       <w:proofErr w:type="spellEnd"/>
       <w:r>
-        <w:t>', 'Age', 'Insulin', 'Glucose', 'BMI'</w:t>
-      </w:r>
-    </w:p>
-    <w:p>
-      <w:r>
-        <w:t xml:space="preserve">Tree </w:t>
-      </w:r>
-      <w:proofErr w:type="spellStart"/>
-      <w:r>
-        <w:t>Max_depth</w:t>
-      </w:r>
-      <w:proofErr w:type="spellEnd"/>
-      <w:r>
         <w:t xml:space="preserve"> = 3</w:t>
       </w:r>
-      <w:bookmarkStart w:id="0" w:name="_GoBack"/>
-      <w:bookmarkEnd w:id="0"/>
     </w:p>
     <w:p>
       <w:r>
         <w:drawing>
-          <wp:inline distT="0" distB="0" distL="0" distR="0" wp14:anchorId="732AAA72" wp14:editId="2D6E22F1">
-            <wp:extent cx="1295581" cy="666843"/>
-            <wp:effectExtent l="0" t="0" r="0" b="0"/>
-            <wp:docPr id="3" name="Picture 3"/>
+          <wp:inline distT="0" distB="0" distL="0" distR="0" wp14:anchorId="36E87AB9" wp14:editId="13EE9691">
+            <wp:extent cx="2362530" cy="1781424"/>
+            <wp:effectExtent l="0" t="0" r="0" b="9525"/>
+            <wp:docPr id="5" name="Picture 5"/>
             <wp:cNvGraphicFramePr>
               <a:graphicFrameLocks xmlns:a="http://schemas.openxmlformats.org/drawingml/2006/main" noChangeAspect="1"/>
             </wp:cNvGraphicFramePr>
@@ -229,7 +216,7 @@
                   <pic:spPr>
                     <a:xfrm>
                       <a:off x="0" y="0"/>
-                      <a:ext cx="1295581" cy="666843"/>
+                      <a:ext cx="2362530" cy="1781424"/>
                     </a:xfrm>
                     <a:prstGeom prst="rect">
                       <a:avLst/>
@@ -241,6 +228,8 @@
           </wp:inline>
         </w:drawing>
       </w:r>
+      <w:bookmarkStart w:id="0" w:name="_GoBack"/>
+      <w:bookmarkEnd w:id="0"/>
     </w:p>
     <w:sectPr>
       <w:pgSz w:w="12240" w:h="15840"/>

</xml_diff>

<commit_message>
ccp_pruning notebook added; tried using ccp_pruning instead of max_depth
</commit_message>
<xml_diff>
--- a/Experiments.docx
+++ b/Experiments.docx
@@ -1,6 +1,6 @@
 
 <file path=word/document.xml><?xml version="1.0" encoding="utf-8"?>
-<w:document xmlns:wpc="http://schemas.microsoft.com/office/word/2010/wordprocessingCanvas" xmlns:cx="http://schemas.microsoft.com/office/drawing/2014/chartex" xmlns:cx1="http://schemas.microsoft.com/office/drawing/2015/9/8/chartex" xmlns:cx2="http://schemas.microsoft.com/office/drawing/2015/10/21/chartex" xmlns:cx3="http://schemas.microsoft.com/office/drawing/2016/5/9/chartex" xmlns:cx4="http://schemas.microsoft.com/office/drawing/2016/5/10/chartex" xmlns:cx5="http://schemas.microsoft.com/office/drawing/2016/5/11/chartex" xmlns:cx6="http://schemas.microsoft.com/office/drawing/2016/5/12/chartex" xmlns:cx7="http://schemas.microsoft.com/office/drawing/2016/5/13/chartex" xmlns:cx8="http://schemas.microsoft.com/office/drawing/2016/5/14/chartex" xmlns:mc="http://schemas.openxmlformats.org/markup-compatibility/2006" xmlns:aink="http://schemas.microsoft.com/office/drawing/2016/ink" xmlns:am3d="http://schemas.microsoft.com/office/drawing/2017/model3d" xmlns:o="urn:schemas-microsoft-com:office:office" xmlns:r="http://schemas.openxmlformats.org/officeDocument/2006/relationships" xmlns:m="http://schemas.openxmlformats.org/officeDocument/2006/math" xmlns:v="urn:schemas-microsoft-com:vml" xmlns:wp14="http://schemas.microsoft.com/office/word/2010/wordprocessingDrawing" xmlns:wp="http://schemas.openxmlformats.org/drawingml/2006/wordprocessingDrawing" xmlns:w10="urn:schemas-microsoft-com:office:word" xmlns:w="http://schemas.openxmlformats.org/wordprocessingml/2006/main" xmlns:w14="http://schemas.microsoft.com/office/word/2010/wordml" xmlns:w15="http://schemas.microsoft.com/office/word/2012/wordml" xmlns:w16cid="http://schemas.microsoft.com/office/word/2016/wordml/cid" xmlns:w16se="http://schemas.microsoft.com/office/word/2015/wordml/symex" xmlns:wpg="http://schemas.microsoft.com/office/word/2010/wordprocessingGroup" xmlns:wpi="http://schemas.microsoft.com/office/word/2010/wordprocessingInk" xmlns:wne="http://schemas.microsoft.com/office/word/2006/wordml" xmlns:wps="http://schemas.microsoft.com/office/word/2010/wordprocessingShape" mc:Ignorable="w14 w15 w16se w16cid wp14">
+<w:document xmlns:wpc="http://schemas.microsoft.com/office/word/2010/wordprocessingCanvas" xmlns:cx="http://schemas.microsoft.com/office/drawing/2014/chartex" xmlns:cx1="http://schemas.microsoft.com/office/drawing/2015/9/8/chartex" xmlns:cx2="http://schemas.microsoft.com/office/drawing/2015/10/21/chartex" xmlns:cx3="http://schemas.microsoft.com/office/drawing/2016/5/9/chartex" xmlns:cx4="http://schemas.microsoft.com/office/drawing/2016/5/10/chartex" xmlns:cx5="http://schemas.microsoft.com/office/drawing/2016/5/11/chartex" xmlns:cx6="http://schemas.microsoft.com/office/drawing/2016/5/12/chartex" xmlns:cx7="http://schemas.microsoft.com/office/drawing/2016/5/13/chartex" xmlns:cx8="http://schemas.microsoft.com/office/drawing/2016/5/14/chartex" xmlns:mc="http://schemas.openxmlformats.org/markup-compatibility/2006" xmlns:aink="http://schemas.microsoft.com/office/drawing/2016/ink" xmlns:am3d="http://schemas.microsoft.com/office/drawing/2017/model3d" xmlns:o="urn:schemas-microsoft-com:office:office" xmlns:oel="http://schemas.microsoft.com/office/2019/extlst" xmlns:r="http://schemas.openxmlformats.org/officeDocument/2006/relationships" xmlns:m="http://schemas.openxmlformats.org/officeDocument/2006/math" xmlns:v="urn:schemas-microsoft-com:vml" xmlns:wp14="http://schemas.microsoft.com/office/word/2010/wordprocessingDrawing" xmlns:wp="http://schemas.openxmlformats.org/drawingml/2006/wordprocessingDrawing" xmlns:w10="urn:schemas-microsoft-com:office:word" xmlns:w="http://schemas.openxmlformats.org/wordprocessingml/2006/main" xmlns:w14="http://schemas.microsoft.com/office/word/2010/wordml" xmlns:w15="http://schemas.microsoft.com/office/word/2012/wordml" xmlns:w16cex="http://schemas.microsoft.com/office/word/2018/wordml/cex" xmlns:w16cid="http://schemas.microsoft.com/office/word/2016/wordml/cid" xmlns:w16="http://schemas.microsoft.com/office/word/2018/wordml" xmlns:w16sdtdh="http://schemas.microsoft.com/office/word/2020/wordml/sdtdatahash" xmlns:w16se="http://schemas.microsoft.com/office/word/2015/wordml/symex" xmlns:wpg="http://schemas.microsoft.com/office/word/2010/wordprocessingGroup" xmlns:wpi="http://schemas.microsoft.com/office/word/2010/wordprocessingInk" xmlns:wne="http://schemas.microsoft.com/office/word/2006/wordml" xmlns:wps="http://schemas.microsoft.com/office/word/2010/wordprocessingShape" mc:Ignorable="w14 w15 w16se w16cid w16 w16cex w16sdtdh wp14">
   <w:body>
     <w:p>
       <w:r>
@@ -50,86 +50,10 @@
           <w:noProof/>
         </w:rPr>
         <w:drawing>
-          <wp:inline distT="0" distB="0" distL="0" distR="0" wp14:anchorId="1238DF54" wp14:editId="79920E78">
+          <wp:inline distT="0" distB="0" distL="0" distR="0" wp14:anchorId="4C06CA4C" wp14:editId="3B8BA345">
             <wp:extent cx="2362530" cy="1762371"/>
             <wp:effectExtent l="0" t="0" r="0" b="9525"/>
             <wp:docPr id="1" name="Picture 1"/>
-            <wp:cNvGraphicFramePr>
-              <a:graphicFrameLocks xmlns:a="http://schemas.openxmlformats.org/drawingml/2006/main" noChangeAspect="1"/>
-            </wp:cNvGraphicFramePr>
-            <a:graphic xmlns:a="http://schemas.openxmlformats.org/drawingml/2006/main">
-              <a:graphicData uri="http://schemas.openxmlformats.org/drawingml/2006/picture">
-                <pic:pic xmlns:pic="http://schemas.openxmlformats.org/drawingml/2006/picture">
-                  <pic:nvPicPr>
-                    <pic:cNvPr id="1" name=""/>
-                    <pic:cNvPicPr/>
-                  </pic:nvPicPr>
-                  <pic:blipFill>
-                    <a:blip r:embed="rId4"/>
-                    <a:stretch>
-                      <a:fillRect/>
-                    </a:stretch>
-                  </pic:blipFill>
-                  <pic:spPr>
-                    <a:xfrm>
-                      <a:off x="0" y="0"/>
-                      <a:ext cx="2362530" cy="1762371"/>
-                    </a:xfrm>
-                    <a:prstGeom prst="rect">
-                      <a:avLst/>
-                    </a:prstGeom>
-                  </pic:spPr>
-                </pic:pic>
-              </a:graphicData>
-            </a:graphic>
-          </wp:inline>
-        </w:drawing>
-      </w:r>
-    </w:p>
-    <w:p>
-      <w:r>
-        <w:t>Experiment 1:</w:t>
-      </w:r>
-    </w:p>
-    <w:p>
-      <w:r>
-        <w:t xml:space="preserve">Features: </w:t>
-      </w:r>
-      <w:r>
-        <w:t>'</w:t>
-      </w:r>
-      <w:proofErr w:type="spellStart"/>
-      <w:r>
-        <w:t>BloodPressure</w:t>
-      </w:r>
-      <w:proofErr w:type="spellEnd"/>
-      <w:r>
-        <w:t>', 'Age', 'Insulin', 'Glucose'</w:t>
-      </w:r>
-    </w:p>
-    <w:p>
-      <w:r>
-        <w:t xml:space="preserve">Tree </w:t>
-      </w:r>
-      <w:proofErr w:type="spellStart"/>
-      <w:r>
-        <w:t>Max_depth</w:t>
-      </w:r>
-      <w:proofErr w:type="spellEnd"/>
-      <w:r>
-        <w:t xml:space="preserve"> = 2</w:t>
-      </w:r>
-    </w:p>
-    <w:p>
-      <w:r>
-        <w:rPr>
-          <w:noProof/>
-        </w:rPr>
-        <w:drawing>
-          <wp:inline distT="0" distB="0" distL="0" distR="0" wp14:anchorId="67AB7ADA" wp14:editId="3FC6AF73">
-            <wp:extent cx="2286319" cy="1781424"/>
-            <wp:effectExtent l="0" t="0" r="0" b="9525"/>
-            <wp:docPr id="4" name="Picture 4"/>
             <wp:cNvGraphicFramePr>
               <a:graphicFrameLocks xmlns:a="http://schemas.openxmlformats.org/drawingml/2006/main" noChangeAspect="1"/>
             </wp:cNvGraphicFramePr>
@@ -149,7 +73,7 @@
                   <pic:spPr>
                     <a:xfrm>
                       <a:off x="0" y="0"/>
-                      <a:ext cx="2286319" cy="1781424"/>
+                      <a:ext cx="2362530" cy="1762371"/>
                     </a:xfrm>
                     <a:prstGeom prst="rect">
                       <a:avLst/>
@@ -164,7 +88,7 @@
     </w:p>
     <w:p>
       <w:r>
-        <w:t>Experiment 2:</w:t>
+        <w:t>Experiment 1:</w:t>
       </w:r>
     </w:p>
     <w:p>
@@ -180,7 +104,7 @@
       </w:r>
       <w:proofErr w:type="spellEnd"/>
       <w:r>
-        <w:t>', 'Age', 'Insulin', 'Glucose', 'BMI'</w:t>
+        <w:t>', 'Age', 'Insulin', 'Glucose'</w:t>
       </w:r>
     </w:p>
     <w:p>
@@ -193,7 +117,7 @@
       </w:r>
       <w:proofErr w:type="spellEnd"/>
       <w:r>
-        <w:t xml:space="preserve"> = 3</w:t>
+        <w:t xml:space="preserve"> = 2</w:t>
       </w:r>
     </w:p>
     <w:p>
@@ -202,10 +126,10 @@
           <w:noProof/>
         </w:rPr>
         <w:drawing>
-          <wp:inline distT="0" distB="0" distL="0" distR="0" wp14:anchorId="36E87AB9" wp14:editId="13EE9691">
-            <wp:extent cx="2362530" cy="1781424"/>
+          <wp:inline distT="0" distB="0" distL="0" distR="0" wp14:anchorId="770369DA" wp14:editId="5900BD97">
+            <wp:extent cx="2286319" cy="1781424"/>
             <wp:effectExtent l="0" t="0" r="0" b="9525"/>
-            <wp:docPr id="5" name="Picture 5"/>
+            <wp:docPr id="4" name="Picture 4"/>
             <wp:cNvGraphicFramePr>
               <a:graphicFrameLocks xmlns:a="http://schemas.openxmlformats.org/drawingml/2006/main" noChangeAspect="1"/>
             </wp:cNvGraphicFramePr>
@@ -225,7 +149,7 @@
                   <pic:spPr>
                     <a:xfrm>
                       <a:off x="0" y="0"/>
-                      <a:ext cx="2362530" cy="1781424"/>
+                      <a:ext cx="2286319" cy="1781424"/>
                     </a:xfrm>
                     <a:prstGeom prst="rect">
                       <a:avLst/>
@@ -240,8 +164,7 @@
     </w:p>
     <w:p>
       <w:r>
-        <w:lastRenderedPageBreak/>
-        <w:t>Experiment 2.5:</w:t>
+        <w:t>Experiment 2:</w:t>
       </w:r>
     </w:p>
     <w:p>
@@ -275,60 +198,14 @@
     </w:p>
     <w:p>
       <w:r>
-        <w:t>No change from 2.</w:t>
-      </w:r>
-    </w:p>
-    <w:p>
-      <w:r>
-        <w:t>Experiment 2.55:</w:t>
-      </w:r>
-    </w:p>
-    <w:p>
-      <w:r>
-        <w:t xml:space="preserve">Features: </w:t>
-      </w:r>
-      <w:r>
-        <w:t>'</w:t>
-      </w:r>
-      <w:proofErr w:type="spellStart"/>
-      <w:r>
-        <w:t>BloodPressure</w:t>
-      </w:r>
-      <w:proofErr w:type="spellEnd"/>
-      <w:r>
-        <w:t>', 'Age', 'Insulin', 'Glucose', 'BMI'</w:t>
-      </w:r>
-    </w:p>
-    <w:p>
-      <w:r>
-        <w:t xml:space="preserve">Tree </w:t>
-      </w:r>
-      <w:proofErr w:type="spellStart"/>
-      <w:r>
-        <w:t>Max_depth</w:t>
-      </w:r>
-      <w:proofErr w:type="spellEnd"/>
-      <w:r>
-        <w:t xml:space="preserve"> = </w:t>
-      </w:r>
-      <w:r>
-        <w:t>5</w:t>
-      </w:r>
-    </w:p>
-    <w:p>
-      <w:r>
-        <w:t>Model develops a bias when testing against the training set</w:t>
-      </w:r>
-      <w:bookmarkStart w:id="0" w:name="_GoBack"/>
-      <w:bookmarkEnd w:id="0"/>
-    </w:p>
-    <w:p>
-      <w:r>
+        <w:rPr>
+          <w:noProof/>
+        </w:rPr>
         <w:drawing>
-          <wp:inline distT="0" distB="0" distL="0" distR="0" wp14:anchorId="76BF814A" wp14:editId="3BC75F91">
-            <wp:extent cx="2314898" cy="1781424"/>
+          <wp:inline distT="0" distB="0" distL="0" distR="0" wp14:anchorId="0C762B31" wp14:editId="2C63A868">
+            <wp:extent cx="2362530" cy="1781424"/>
             <wp:effectExtent l="0" t="0" r="0" b="9525"/>
-            <wp:docPr id="3" name="Picture 3"/>
+            <wp:docPr id="5" name="Picture 5"/>
             <wp:cNvGraphicFramePr>
               <a:graphicFrameLocks xmlns:a="http://schemas.openxmlformats.org/drawingml/2006/main" noChangeAspect="1"/>
             </wp:cNvGraphicFramePr>
@@ -348,6 +225,130 @@
                   <pic:spPr>
                     <a:xfrm>
                       <a:off x="0" y="0"/>
+                      <a:ext cx="2362530" cy="1781424"/>
+                    </a:xfrm>
+                    <a:prstGeom prst="rect">
+                      <a:avLst/>
+                    </a:prstGeom>
+                  </pic:spPr>
+                </pic:pic>
+              </a:graphicData>
+            </a:graphic>
+          </wp:inline>
+        </w:drawing>
+      </w:r>
+    </w:p>
+    <w:p>
+      <w:r>
+        <w:lastRenderedPageBreak/>
+        <w:t>Experiment 2.5:</w:t>
+      </w:r>
+    </w:p>
+    <w:p>
+      <w:r>
+        <w:t xml:space="preserve">Features: </w:t>
+      </w:r>
+      <w:r>
+        <w:t>'</w:t>
+      </w:r>
+      <w:proofErr w:type="spellStart"/>
+      <w:r>
+        <w:t>BloodPressure</w:t>
+      </w:r>
+      <w:proofErr w:type="spellEnd"/>
+      <w:r>
+        <w:t>', 'Age', 'Insulin', 'Glucose', 'BMI'</w:t>
+      </w:r>
+    </w:p>
+    <w:p>
+      <w:r>
+        <w:t xml:space="preserve">Tree </w:t>
+      </w:r>
+      <w:proofErr w:type="spellStart"/>
+      <w:r>
+        <w:t>Max_depth</w:t>
+      </w:r>
+      <w:proofErr w:type="spellEnd"/>
+      <w:r>
+        <w:t xml:space="preserve"> = 3</w:t>
+      </w:r>
+    </w:p>
+    <w:p>
+      <w:r>
+        <w:t>No change from 2.</w:t>
+      </w:r>
+    </w:p>
+    <w:p>
+      <w:r>
+        <w:t>Experiment 2.55:</w:t>
+      </w:r>
+    </w:p>
+    <w:p>
+      <w:r>
+        <w:t xml:space="preserve">Features: </w:t>
+      </w:r>
+      <w:r>
+        <w:t>'</w:t>
+      </w:r>
+      <w:proofErr w:type="spellStart"/>
+      <w:r>
+        <w:t>BloodPressure</w:t>
+      </w:r>
+      <w:proofErr w:type="spellEnd"/>
+      <w:r>
+        <w:t>', 'Age', 'Insulin', 'Glucose', 'BMI'</w:t>
+      </w:r>
+    </w:p>
+    <w:p>
+      <w:r>
+        <w:t xml:space="preserve">Tree </w:t>
+      </w:r>
+      <w:proofErr w:type="spellStart"/>
+      <w:r>
+        <w:t>Max_depth</w:t>
+      </w:r>
+      <w:proofErr w:type="spellEnd"/>
+      <w:r>
+        <w:t xml:space="preserve"> = </w:t>
+      </w:r>
+      <w:r>
+        <w:t>5</w:t>
+      </w:r>
+    </w:p>
+    <w:p>
+      <w:r>
+        <w:t>Model develops a bias when testing against the training set</w:t>
+      </w:r>
+    </w:p>
+    <w:p>
+      <w:r>
+        <w:rPr>
+          <w:noProof/>
+        </w:rPr>
+        <w:drawing>
+          <wp:inline distT="0" distB="0" distL="0" distR="0" wp14:anchorId="06405AB4" wp14:editId="6DE4525A">
+            <wp:extent cx="2314898" cy="1781424"/>
+            <wp:effectExtent l="0" t="0" r="0" b="9525"/>
+            <wp:docPr id="3" name="Picture 3"/>
+            <wp:cNvGraphicFramePr>
+              <a:graphicFrameLocks xmlns:a="http://schemas.openxmlformats.org/drawingml/2006/main" noChangeAspect="1"/>
+            </wp:cNvGraphicFramePr>
+            <a:graphic xmlns:a="http://schemas.openxmlformats.org/drawingml/2006/main">
+              <a:graphicData uri="http://schemas.openxmlformats.org/drawingml/2006/picture">
+                <pic:pic xmlns:pic="http://schemas.openxmlformats.org/drawingml/2006/picture">
+                  <pic:nvPicPr>
+                    <pic:cNvPr id="1" name=""/>
+                    <pic:cNvPicPr/>
+                  </pic:nvPicPr>
+                  <pic:blipFill>
+                    <a:blip r:embed="rId8"/>
+                    <a:stretch>
+                      <a:fillRect/>
+                    </a:stretch>
+                  </pic:blipFill>
+                  <pic:spPr>
+                    <a:xfrm>
+                      <a:off x="0" y="0"/>
                       <a:ext cx="2314898" cy="1781424"/>
                     </a:xfrm>
                     <a:prstGeom prst="rect">
@@ -361,6 +362,145 @@
         </w:drawing>
       </w:r>
     </w:p>
+    <w:p/>
+    <w:p>
+      <w:r>
+        <w:t>Experiment 3:</w:t>
+      </w:r>
+    </w:p>
+    <w:p>
+      <w:r>
+        <w:t xml:space="preserve">Features: </w:t>
+      </w:r>
+      <w:r>
+        <w:t>'</w:t>
+      </w:r>
+      <w:proofErr w:type="spellStart"/>
+      <w:r>
+        <w:t>BloodPressure</w:t>
+      </w:r>
+      <w:proofErr w:type="spellEnd"/>
+      <w:r>
+        <w:t>', 'Age', 'Insulin', 'Glucose', 'BMI', 'Pregnancies', '</w:t>
+      </w:r>
+      <w:proofErr w:type="spellStart"/>
+      <w:r>
+        <w:t>SkinThickness</w:t>
+      </w:r>
+      <w:proofErr w:type="spellEnd"/>
+      <w:r>
+        <w:t>', '</w:t>
+      </w:r>
+      <w:proofErr w:type="spellStart"/>
+      <w:r>
+        <w:t>DiabetesPedigreeFunction</w:t>
+      </w:r>
+      <w:proofErr w:type="spellEnd"/>
+      <w:r>
+        <w:t>'</w:t>
+      </w:r>
+      <w:r>
+        <w:t xml:space="preserve"> (ALL THE FEATURES)</w:t>
+      </w:r>
+    </w:p>
+    <w:p>
+      <w:r>
+        <w:t xml:space="preserve">Tree </w:t>
+      </w:r>
+      <w:proofErr w:type="spellStart"/>
+      <w:r>
+        <w:t>Max_depth</w:t>
+      </w:r>
+      <w:proofErr w:type="spellEnd"/>
+      <w:r>
+        <w:t xml:space="preserve"> = </w:t>
+      </w:r>
+      <w:r>
+        <w:t>none</w:t>
+      </w:r>
+      <w:r>
+        <w:t xml:space="preserve"> (use </w:t>
+      </w:r>
+      <w:proofErr w:type="spellStart"/>
+      <w:r>
+        <w:t>ccp_alpha</w:t>
+      </w:r>
+      <w:proofErr w:type="spellEnd"/>
+      <w:r>
+        <w:t xml:space="preserve"> value=</w:t>
+      </w:r>
+      <w:r>
+        <w:t xml:space="preserve"> </w:t>
+      </w:r>
+      <w:r>
+        <w:t>0.008124</w:t>
+      </w:r>
+      <w:r>
+        <w:t>)</w:t>
+      </w:r>
+    </w:p>
+    <w:p>
+      <w:r>
+        <w:t xml:space="preserve">Tried using </w:t>
+      </w:r>
+      <w:proofErr w:type="spellStart"/>
+      <w:r>
+        <w:t>ccp_value</w:t>
+      </w:r>
+      <w:proofErr w:type="spellEnd"/>
+      <w:r>
+        <w:t xml:space="preserve"> instead of </w:t>
+      </w:r>
+      <w:proofErr w:type="spellStart"/>
+      <w:r>
+        <w:t>max_</w:t>
+      </w:r>
+      <w:proofErr w:type="gramStart"/>
+      <w:r>
+        <w:t>depth</w:t>
+      </w:r>
+      <w:proofErr w:type="spellEnd"/>
+      <w:proofErr w:type="gramEnd"/>
+    </w:p>
+    <w:p>
+      <w:r>
+        <w:drawing>
+          <wp:inline distT="0" distB="0" distL="0" distR="0" wp14:anchorId="63F1AA7A" wp14:editId="215FD316">
+            <wp:extent cx="2825826" cy="2333767"/>
+            <wp:effectExtent l="0" t="0" r="0" b="9525"/>
+            <wp:docPr id="2017957820" name="Picture 1" descr="A screenshot of a computer&#10;&#10;Description automatically generated"/>
+            <wp:cNvGraphicFramePr>
+              <a:graphicFrameLocks xmlns:a="http://schemas.openxmlformats.org/drawingml/2006/main" noChangeAspect="1"/>
+            </wp:cNvGraphicFramePr>
+            <a:graphic xmlns:a="http://schemas.openxmlformats.org/drawingml/2006/main">
+              <a:graphicData uri="http://schemas.openxmlformats.org/drawingml/2006/picture">
+                <pic:pic xmlns:pic="http://schemas.openxmlformats.org/drawingml/2006/picture">
+                  <pic:nvPicPr>
+                    <pic:cNvPr id="2017957820" name="Picture 1" descr="A screenshot of a computer&#10;&#10;Description automatically generated"/>
+                    <pic:cNvPicPr/>
+                  </pic:nvPicPr>
+                  <pic:blipFill>
+                    <a:blip r:embed="rId9"/>
+                    <a:stretch>
+                      <a:fillRect/>
+                    </a:stretch>
+                  </pic:blipFill>
+                  <pic:spPr>
+                    <a:xfrm>
+                      <a:off x="0" y="0"/>
+                      <a:ext cx="2825998" cy="2333909"/>
+                    </a:xfrm>
+                    <a:prstGeom prst="rect">
+                      <a:avLst/>
+                    </a:prstGeom>
+                  </pic:spPr>
+                </pic:pic>
+              </a:graphicData>
+            </a:graphic>
+          </wp:inline>
+        </w:drawing>
+      </w:r>
+    </w:p>
     <w:sectPr>
       <w:pgSz w:w="12240" w:h="15840"/>
       <w:pgMar w:top="1440" w:right="1440" w:bottom="1440" w:left="1440" w:header="708" w:footer="708" w:gutter="0"/>
@@ -372,7 +512,7 @@
 </file>
 
 <file path=word/styles.xml><?xml version="1.0" encoding="utf-8"?>
-<w:styles xmlns:mc="http://schemas.openxmlformats.org/markup-compatibility/2006" xmlns:r="http://schemas.openxmlformats.org/officeDocument/2006/relationships" xmlns:w="http://schemas.openxmlformats.org/wordprocessingml/2006/main" xmlns:w14="http://schemas.microsoft.com/office/word/2010/wordml" xmlns:w15="http://schemas.microsoft.com/office/word/2012/wordml" xmlns:w16cid="http://schemas.microsoft.com/office/word/2016/wordml/cid" xmlns:w16se="http://schemas.microsoft.com/office/word/2015/wordml/symex" mc:Ignorable="w14 w15 w16se w16cid">
+<w:styles xmlns:mc="http://schemas.openxmlformats.org/markup-compatibility/2006" xmlns:r="http://schemas.openxmlformats.org/officeDocument/2006/relationships" xmlns:w="http://schemas.openxmlformats.org/wordprocessingml/2006/main" xmlns:w14="http://schemas.microsoft.com/office/word/2010/wordml" xmlns:w15="http://schemas.microsoft.com/office/word/2012/wordml" xmlns:w16cex="http://schemas.microsoft.com/office/word/2018/wordml/cex" xmlns:w16cid="http://schemas.microsoft.com/office/word/2016/wordml/cid" xmlns:w16="http://schemas.microsoft.com/office/word/2018/wordml" xmlns:w16sdtdh="http://schemas.microsoft.com/office/word/2020/wordml/sdtdatahash" xmlns:w16se="http://schemas.microsoft.com/office/word/2015/wordml/symex" mc:Ignorable="w14 w15 w16se w16cid w16 w16cex w16sdtdh">
   <w:docDefaults>
     <w:rPrDefault>
       <w:rPr>
@@ -388,7 +528,7 @@
       </w:pPr>
     </w:pPrDefault>
   </w:docDefaults>
-  <w:latentStyles w:defLockedState="0" w:defUIPriority="99" w:defSemiHidden="0" w:defUnhideWhenUsed="0" w:defQFormat="0" w:count="375">
+  <w:latentStyles w:defLockedState="0" w:defUIPriority="99" w:defSemiHidden="0" w:defUnhideWhenUsed="0" w:defQFormat="0" w:count="376">
     <w:lsdException w:name="Normal" w:uiPriority="0" w:qFormat="1"/>
     <w:lsdException w:name="heading 1" w:uiPriority="9" w:qFormat="1"/>
     <w:lsdException w:name="heading 2" w:semiHidden="1" w:uiPriority="9" w:unhideWhenUsed="1" w:qFormat="1"/>
@@ -764,6 +904,7 @@
     <w:lsdException w:name="Smart Hyperlink" w:semiHidden="1" w:unhideWhenUsed="1"/>
     <w:lsdException w:name="Hashtag" w:semiHidden="1" w:unhideWhenUsed="1"/>
     <w:lsdException w:name="Unresolved Mention" w:semiHidden="1" w:unhideWhenUsed="1"/>
+    <w:lsdException w:name="Smart Link" w:semiHidden="1" w:unhideWhenUsed="1"/>
   </w:latentStyles>
   <w:style w:type="paragraph" w:default="1" w:styleId="Normal">
     <w:name w:val="Normal"/>
@@ -1093,4 +1234,16 @@
     </a:ext>
   </a:extLst>
 </a:theme>
+</file>
+
+<file path=customXml/item1.xml><?xml version="1.0" encoding="utf-8"?>
+<b:Sources xmlns:b="http://schemas.openxmlformats.org/officeDocument/2006/bibliography" xmlns="http://schemas.openxmlformats.org/officeDocument/2006/bibliography" SelectedStyle="\APASixthEditionOfficeOnline.xsl" StyleName="APA" Version="6"/>
+</file>
+
+<file path=customXml/itemProps1.xml><?xml version="1.0" encoding="utf-8"?>
+<ds:datastoreItem xmlns:ds="http://schemas.openxmlformats.org/officeDocument/2006/customXml" ds:itemID="{49325D1A-F585-4647-A5D0-AE3C440D5988}">
+  <ds:schemaRefs>
+    <ds:schemaRef ds:uri="http://schemas.openxmlformats.org/officeDocument/2006/bibliography"/>
+  </ds:schemaRefs>
+</ds:datastoreItem>
 </file>
</xml_diff>